<commit_message>
Computer Security: HW3 report tweak
</commit_message>
<xml_diff>
--- a/Computer-Security/HW3/report.docx
+++ b/Computer-Security/HW3/report.docx
@@ -43,43 +43,7 @@
           <w:sz w:val="24"/>
           <w:szCs w:val="24"/>
         </w:rPr>
-        <w:t>First, find the hidden directory by inspecting /</w:t>
-      </w:r>
-      <w:proofErr w:type="spellStart"/>
-      <w:r>
-        <w:rPr>
-          <w:rFonts w:ascii="Times New Roman" w:hAnsi="Times New Roman" w:cs="Times New Roman"/>
-          <w:sz w:val="24"/>
-          <w:szCs w:val="24"/>
-        </w:rPr>
-        <w:t>etc</w:t>
-      </w:r>
-      <w:proofErr w:type="spellEnd"/>
-      <w:r>
-        <w:rPr>
-          <w:rFonts w:ascii="Times New Roman" w:hAnsi="Times New Roman" w:cs="Times New Roman"/>
-          <w:sz w:val="24"/>
-          <w:szCs w:val="24"/>
-        </w:rPr>
-        <w:t xml:space="preserve">/crontab. Then, read crack_me.log character by character and </w:t>
-      </w:r>
-      <w:proofErr w:type="spellStart"/>
-      <w:r>
-        <w:rPr>
-          <w:rFonts w:ascii="Times New Roman" w:hAnsi="Times New Roman" w:cs="Times New Roman"/>
-          <w:sz w:val="24"/>
-          <w:szCs w:val="24"/>
-        </w:rPr>
-        <w:t>xor</w:t>
-      </w:r>
-      <w:proofErr w:type="spellEnd"/>
-      <w:r>
-        <w:rPr>
-          <w:rFonts w:ascii="Times New Roman" w:hAnsi="Times New Roman" w:cs="Times New Roman"/>
-          <w:sz w:val="24"/>
-          <w:szCs w:val="24"/>
-        </w:rPr>
-        <w:t xml:space="preserve"> each character by a key. Try every possible key until a readable output is discovered. Finally, replace the number and encrypt the file back.</w:t>
+        <w:t>First, find the hidden directory by inspecting /etc/crontab. Then, read crack_me.log character by character and xor each character by a key. Try every possible key until a readable output is discovered. Finally, replace the number and encrypt the file back.</w:t>
       </w:r>
     </w:p>
     <w:p>
@@ -221,7 +185,7 @@
           <w:sz w:val="24"/>
           <w:szCs w:val="24"/>
         </w:rPr>
-        <w:t>Please explain why Linux differentiates crontab into three types</w:t>
+        <w:t xml:space="preserve">Please explain why Linux differentiates crontab into three types (users, system and applications). </w:t>
       </w:r>
       <w:r>
         <w:rPr>
@@ -231,53 +195,135 @@
           <w:sz w:val="24"/>
           <w:szCs w:val="24"/>
         </w:rPr>
+        <w:cr/>
+      </w:r>
+      <w:r>
+        <w:rPr>
+          <w:rFonts w:ascii="Times New Roman" w:hAnsi="Times New Roman" w:cs="Times New Roman"/>
+          <w:sz w:val="24"/>
+          <w:szCs w:val="24"/>
+        </w:rPr>
+        <w:t xml:space="preserve">By doing so, </w:t>
+      </w:r>
+      <w:r>
+        <w:rPr>
+          <w:rFonts w:ascii="Times New Roman" w:hAnsi="Times New Roman" w:cs="Times New Roman" w:hint="eastAsia"/>
+          <w:sz w:val="24"/>
+          <w:szCs w:val="24"/>
+        </w:rPr>
+        <w:t>i</w:t>
+      </w:r>
+      <w:r>
+        <w:rPr>
+          <w:rFonts w:ascii="Times New Roman" w:hAnsi="Times New Roman" w:cs="Times New Roman"/>
+          <w:sz w:val="24"/>
+          <w:szCs w:val="24"/>
+        </w:rPr>
+        <w:t xml:space="preserve">t will be easier to manage various cronjob, for example, if an application is to install a new job, it can simply place a file in cron.d/. </w:t>
+      </w:r>
+      <w:r>
+        <w:rPr>
+          <w:rFonts w:ascii="Times New Roman" w:hAnsi="Times New Roman" w:cs="Times New Roman" w:hint="eastAsia"/>
+          <w:sz w:val="24"/>
+          <w:szCs w:val="24"/>
+        </w:rPr>
+        <w:t>An</w:t>
+      </w:r>
+      <w:r>
+        <w:rPr>
+          <w:rFonts w:ascii="Times New Roman" w:hAnsi="Times New Roman" w:cs="Times New Roman"/>
+          <w:sz w:val="24"/>
+          <w:szCs w:val="24"/>
+        </w:rPr>
+        <w:t>d if the user wants to delete such application, cron</w:t>
+      </w:r>
+      <w:r>
+        <w:rPr>
+          <w:rFonts w:ascii="Times New Roman" w:hAnsi="Times New Roman" w:cs="Times New Roman"/>
+          <w:sz w:val="24"/>
+          <w:szCs w:val="24"/>
+        </w:rPr>
         <w:t xml:space="preserve"> </w:t>
       </w:r>
       <w:r>
         <w:rPr>
           <w:rFonts w:ascii="Times New Roman" w:hAnsi="Times New Roman" w:cs="Times New Roman"/>
-          <w:b/>
-          <w:bCs/>
-          <w:sz w:val="24"/>
-          <w:szCs w:val="24"/>
-        </w:rPr>
-        <w:t xml:space="preserve">(users, system and applications). </w:t>
-      </w:r>
-      <w:r>
-        <w:rPr>
-          <w:rFonts w:ascii="Times New Roman" w:hAnsi="Times New Roman" w:cs="Times New Roman"/>
-          <w:b/>
-          <w:bCs/>
-          <w:sz w:val="24"/>
-          <w:szCs w:val="24"/>
-        </w:rPr>
-        <w:cr/>
-      </w:r>
-      <w:r>
-        <w:rPr>
-          <w:rFonts w:ascii="Times New Roman" w:hAnsi="Times New Roman" w:cs="Times New Roman"/>
-          <w:sz w:val="24"/>
-          <w:szCs w:val="24"/>
-        </w:rPr>
-        <w:t xml:space="preserve">By doing so, the operating system can have better permission control, as normal users will not be able to edit critical system </w:t>
-      </w:r>
-      <w:proofErr w:type="spellStart"/>
-      <w:r>
-        <w:rPr>
-          <w:rFonts w:ascii="Times New Roman" w:hAnsi="Times New Roman" w:cs="Times New Roman"/>
-          <w:sz w:val="24"/>
-          <w:szCs w:val="24"/>
-        </w:rPr>
-        <w:t>cron</w:t>
-      </w:r>
-      <w:proofErr w:type="spellEnd"/>
-      <w:r>
-        <w:rPr>
-          <w:rFonts w:ascii="Times New Roman" w:hAnsi="Times New Roman" w:cs="Times New Roman"/>
-          <w:sz w:val="24"/>
-          <w:szCs w:val="24"/>
-        </w:rPr>
-        <w:t xml:space="preserve"> jobs. Furthermore, when executing those jobs, the operating system can assign appropriate permission to each job. That is, user’s jobs will be run with user’s permission, application’s job will be run with its permission. </w:t>
+          <w:sz w:val="24"/>
+          <w:szCs w:val="24"/>
+        </w:rPr>
+        <w:t>job</w:t>
+      </w:r>
+      <w:r>
+        <w:rPr>
+          <w:rFonts w:ascii="Times New Roman" w:hAnsi="Times New Roman" w:cs="Times New Roman"/>
+          <w:sz w:val="24"/>
+          <w:szCs w:val="24"/>
+        </w:rPr>
+        <w:t>s</w:t>
+      </w:r>
+      <w:r>
+        <w:rPr>
+          <w:rFonts w:ascii="Times New Roman" w:hAnsi="Times New Roman" w:cs="Times New Roman"/>
+          <w:sz w:val="24"/>
+          <w:szCs w:val="24"/>
+        </w:rPr>
+        <w:t xml:space="preserve"> can also be easily cleanup by deleting a file. Furthermore, </w:t>
+      </w:r>
+      <w:r>
+        <w:rPr>
+          <w:rFonts w:ascii="Times New Roman" w:hAnsi="Times New Roman" w:cs="Times New Roman"/>
+          <w:sz w:val="24"/>
+          <w:szCs w:val="24"/>
+        </w:rPr>
+        <w:t>the operating system can have better permission control</w:t>
+      </w:r>
+      <w:r>
+        <w:rPr>
+          <w:rFonts w:ascii="Times New Roman" w:hAnsi="Times New Roman" w:cs="Times New Roman"/>
+          <w:sz w:val="24"/>
+          <w:szCs w:val="24"/>
+        </w:rPr>
+        <w:t xml:space="preserve">. The </w:t>
+      </w:r>
+      <w:r>
+        <w:rPr>
+          <w:rFonts w:ascii="Times New Roman" w:hAnsi="Times New Roman" w:cs="Times New Roman"/>
+          <w:sz w:val="24"/>
+          <w:szCs w:val="24"/>
+        </w:rPr>
+        <w:t>OS</w:t>
+      </w:r>
+      <w:r>
+        <w:rPr>
+          <w:rFonts w:ascii="Times New Roman" w:hAnsi="Times New Roman" w:cs="Times New Roman"/>
+          <w:sz w:val="24"/>
+          <w:szCs w:val="24"/>
+        </w:rPr>
+        <w:t xml:space="preserve"> can restrict the permission of /etc/crontab so that</w:t>
+      </w:r>
+      <w:r>
+        <w:rPr>
+          <w:rFonts w:ascii="Times New Roman" w:hAnsi="Times New Roman" w:cs="Times New Roman"/>
+          <w:sz w:val="24"/>
+          <w:szCs w:val="24"/>
+        </w:rPr>
+        <w:t xml:space="preserve"> </w:t>
+      </w:r>
+      <w:r>
+        <w:rPr>
+          <w:rFonts w:ascii="Times New Roman" w:hAnsi="Times New Roman" w:cs="Times New Roman"/>
+          <w:sz w:val="24"/>
+          <w:szCs w:val="24"/>
+        </w:rPr>
+        <w:t>normal users will not be able to edit critical system cron jobs</w:t>
+      </w:r>
+      <w:r>
+        <w:rPr>
+          <w:rFonts w:ascii="Times New Roman" w:hAnsi="Times New Roman" w:cs="Times New Roman"/>
+          <w:sz w:val="24"/>
+          <w:szCs w:val="24"/>
+        </w:rPr>
+        <w:t>.</w:t>
       </w:r>
       <w:bookmarkStart w:id="0" w:name="_GoBack"/>
       <w:bookmarkEnd w:id="0"/>

</xml_diff>